<commit_message>
Bugs correction. Bot implementation. Added feature to update beliefs on commitment change. Removal of some features in decision points.
</commit_message>
<xml_diff>
--- a/thesis/5_multiagent_systems.docx
+++ b/thesis/5_multiagent_systems.docx
@@ -55,6 +55,7 @@
           <w:id w:val="839508264"/>
           <w:citation/>
         </w:sdtPr>
+        <w:sdtEndPr/>
         <w:sdtContent>
           <w:r>
             <w:fldChar w:fldCharType="begin"/>
@@ -84,6 +85,7 @@
           <w:id w:val="1113719901"/>
           <w:citation/>
         </w:sdtPr>
+        <w:sdtEndPr/>
         <w:sdtContent>
           <w:r>
             <w:fldChar w:fldCharType="begin"/>
@@ -241,55 +243,61 @@
         <w:rPr>
           <w:noProof/>
         </w:rPr>
+        <w:t xml:space="preserve"> (actually many techniques are used together to do the job as is shown in section {link}) we designed our agent as Multiagent system (MAS). </w:t>
+      </w:r>
+      <w:r>
+        <w:rPr>
+          <w:noProof/>
+        </w:rPr>
+        <w:t>Ther</w:t>
+      </w:r>
+      <w:r>
+        <w:rPr>
+          <w:noProof/>
+        </w:rPr>
+        <w:t>e</w:t>
+      </w:r>
+      <w:r>
+        <w:rPr>
+          <w:noProof/>
+        </w:rPr>
+        <w:t>fore</w:t>
+      </w:r>
+      <w:r>
+        <w:rPr>
+          <w:noProof/>
+        </w:rPr>
+        <w:t xml:space="preserve"> we also </w:t>
+      </w:r>
+      <w:r>
+        <w:rPr>
+          <w:noProof/>
+        </w:rPr>
+        <w:t>give</w:t>
+      </w:r>
+      <w:r>
+        <w:rPr>
+          <w:noProof/>
+        </w:rPr>
+        <w:t xml:space="preserve"> a</w:t>
+      </w:r>
+      <w:r>
+        <w:rPr>
+          <w:noProof/>
+        </w:rPr>
         <w:t xml:space="preserve"> </w:t>
       </w:r>
       <w:r>
         <w:rPr>
           <w:noProof/>
         </w:rPr>
-        <w:t xml:space="preserve">(actually many techniques are used together to do the job as is shown in section {link}) </w:t>
-      </w:r>
-      <w:r>
-        <w:rPr>
-          <w:noProof/>
-        </w:rPr>
-        <w:t xml:space="preserve">we designed our agent as Multiagent system (MAS). </w:t>
-      </w:r>
-      <w:r>
-        <w:rPr>
-          <w:noProof/>
-        </w:rPr>
-        <w:t>Ther</w:t>
-      </w:r>
-      <w:r>
-        <w:rPr>
-          <w:noProof/>
-        </w:rPr>
-        <w:t>e</w:t>
-      </w:r>
-      <w:r>
-        <w:rPr>
-          <w:noProof/>
-        </w:rPr>
-        <w:t>fore</w:t>
-      </w:r>
-      <w:r>
-        <w:rPr>
-          <w:noProof/>
-        </w:rPr>
-        <w:t xml:space="preserve"> we also give some theory</w:t>
-      </w:r>
-      <w:r>
-        <w:rPr>
-          <w:noProof/>
-        </w:rPr>
-        <w:t xml:space="preserve"> useful for our work</w:t>
-      </w:r>
-      <w:r>
-        <w:rPr>
-          <w:noProof/>
-        </w:rPr>
-        <w:t xml:space="preserve"> regarding </w:t>
+        <w:t>characterization</w:t>
+      </w:r>
+      <w:r>
+        <w:rPr>
+          <w:noProof/>
+        </w:rPr>
+        <w:t xml:space="preserve"> of </w:t>
       </w:r>
       <w:r>
         <w:rPr>
@@ -307,19 +315,31 @@
         <w:rPr>
           <w:noProof/>
         </w:rPr>
-        <w:t>ystem</w:t>
-      </w:r>
-      <w:r>
-        <w:rPr>
-          <w:noProof/>
-        </w:rPr>
-        <w:t>s</w:t>
-      </w:r>
-      <w:r>
-        <w:rPr>
-          <w:noProof/>
-        </w:rPr>
-        <w:t xml:space="preserve"> in this chapter. </w:t>
+        <w:t>ystems</w:t>
+      </w:r>
+      <w:r>
+        <w:rPr>
+          <w:noProof/>
+        </w:rPr>
+        <w:t xml:space="preserve"> in this chapter to show that MAS is </w:t>
+      </w:r>
+      <w:r>
+        <w:rPr>
+          <w:noProof/>
+        </w:rPr>
+        <w:t xml:space="preserve">a </w:t>
+      </w:r>
+      <w:r>
+        <w:rPr>
+          <w:noProof/>
+        </w:rPr>
+        <w:t>logical</w:t>
+      </w:r>
+      <w:r>
+        <w:rPr>
+          <w:noProof/>
+        </w:rPr>
+        <w:t xml:space="preserve"> way how to approach the problem.</w:t>
       </w:r>
     </w:p>
     <w:p>
@@ -375,6 +395,7 @@
           <w:id w:val="812067078"/>
           <w:citation/>
         </w:sdtPr>
+        <w:sdtEndPr/>
         <w:sdtContent>
           <w:r>
             <w:fldChar w:fldCharType="begin"/>
@@ -407,6 +428,7 @@
           <w:id w:val="-614680650"/>
           <w:citation/>
         </w:sdtPr>
+        <w:sdtEndPr/>
         <w:sdtContent>
           <w:r>
             <w:fldChar w:fldCharType="begin"/>
@@ -487,8 +509,6 @@
         </w:rPr>
         <w:t>through</w:t>
       </w:r>
-      <w:bookmarkStart w:id="0" w:name="_GoBack"/>
-      <w:bookmarkEnd w:id="0"/>
       <w:r>
         <w:rPr>
           <w:noProof/>
@@ -767,6 +787,7 @@
           <w:id w:val="881129488"/>
           <w:citation/>
         </w:sdtPr>
+        <w:sdtEndPr/>
         <w:sdtContent>
           <w:r>
             <w:fldChar w:fldCharType="begin"/>
@@ -1268,6 +1289,7 @@
           <w:id w:val="-1638792471"/>
           <w:citation/>
         </w:sdtPr>
+        <w:sdtEndPr/>
         <w:sdtContent>
           <w:r>
             <w:fldChar w:fldCharType="begin"/>
@@ -1609,28 +1631,60 @@
         <w:t>.</w:t>
       </w:r>
       <w:r>
-        <w:t xml:space="preserve"> {give example,</w:t>
-      </w:r>
-      <w:r>
         <w:t xml:space="preserve"> </w:t>
       </w:r>
       <w:r>
         <w:rPr>
           <w:noProof/>
         </w:rPr>
-        <w:t>w</w:t>
-      </w:r>
-      <w:r>
-        <w:rPr>
-          <w:noProof/>
-        </w:rPr>
-        <w:t>ith</w:t>
-      </w:r>
-      <w:r>
-        <w:t xml:space="preserve"> bot following build order,</w:t>
-      </w:r>
-      <w:r>
-        <w:t xml:space="preserve"> Steamhammer?}</w:t>
+        <w:t>An e</w:t>
+      </w:r>
+      <w:r>
+        <w:rPr>
+          <w:noProof/>
+        </w:rPr>
+        <w:t>xample</w:t>
+      </w:r>
+      <w:r>
+        <w:t xml:space="preserve"> of AI agent in StarCraft following this principles </w:t>
+      </w:r>
+      <w:r>
+        <w:rPr>
+          <w:noProof/>
+        </w:rPr>
+        <w:t xml:space="preserve">is </w:t>
+      </w:r>
+      <w:r>
+        <w:t xml:space="preserve">in </w:t>
+      </w:r>
+      <w:sdt>
+        <w:sdtPr>
+          <w:id w:val="1106927205"/>
+          <w:citation/>
+        </w:sdtPr>
+        <w:sdtContent>
+          <w:r>
+            <w:fldChar w:fldCharType="begin"/>
+          </w:r>
+          <w:r>
+            <w:instrText xml:space="preserve"> CITATION vJQFRUgQbv0liHtZ </w:instrText>
+          </w:r>
+          <w:r>
+            <w:fldChar w:fldCharType="separate"/>
+          </w:r>
+          <w:r>
+            <w:rPr>
+              <w:noProof/>
+            </w:rPr>
+            <w:t>[3]</w:t>
+          </w:r>
+          <w:r>
+            <w:fldChar w:fldCharType="end"/>
+          </w:r>
+        </w:sdtContent>
+      </w:sdt>
+      <w:r>
+        <w:t>.</w:t>
       </w:r>
     </w:p>
     <w:p>
@@ -1687,7 +1741,13 @@
         <w:t>ments</w:t>
       </w:r>
       <w:r>
-        <w:t xml:space="preserve"> like StarCraft. So </w:t>
+        <w:t xml:space="preserve"> like StarCraft. </w:t>
+      </w:r>
+      <w:r>
+        <w:t>So,</w:t>
+      </w:r>
+      <w:r>
+        <w:t xml:space="preserve"> </w:t>
       </w:r>
       <w:r>
         <w:rPr>
@@ -1738,16 +1798,84 @@
         <w:t xml:space="preserve"> for</w:t>
       </w:r>
       <w:r>
-        <w:t xml:space="preserve"> particular states of the environment. The architecture of this agent is on figure {link}. </w:t>
-      </w:r>
-      <w:r>
-        <w:t>{give example,</w:t>
-      </w:r>
-      <w:r>
-        <w:t xml:space="preserve"> the bot picking build order against opponent, kraisi0?</w:t>
-      </w:r>
-      <w:r>
-        <w:t>}</w:t>
+        <w:t xml:space="preserve"> particular states of the environment. The architecture of this agent is on figure {link}</w:t>
+      </w:r>
+      <w:r>
+        <w:t xml:space="preserve">. </w:t>
+      </w:r>
+      <w:r>
+        <w:t xml:space="preserve">This type is also in </w:t>
+      </w:r>
+      <w:r>
+        <w:rPr>
+          <w:noProof/>
+        </w:rPr>
+        <w:t>great</w:t>
+      </w:r>
+      <w:r>
+        <w:t xml:space="preserve"> interest of ours as Inverse </w:t>
+      </w:r>
+      <w:r>
+        <w:rPr>
+          <w:noProof/>
+        </w:rPr>
+        <w:t>Reinforc</w:t>
+      </w:r>
+      <w:r>
+        <w:rPr>
+          <w:noProof/>
+        </w:rPr>
+        <w:t>e</w:t>
+      </w:r>
+      <w:r>
+        <w:rPr>
+          <w:noProof/>
+        </w:rPr>
+        <w:t>ment</w:t>
+      </w:r>
+      <w:r>
+        <w:t xml:space="preserve"> Learning described in chapter {link} is a</w:t>
+      </w:r>
+      <w:bookmarkStart w:id="0" w:name="_GoBack"/>
+      <w:bookmarkEnd w:id="0"/>
+      <w:r>
+        <w:t xml:space="preserve"> </w:t>
+      </w:r>
+      <w:r>
+        <w:rPr>
+          <w:noProof/>
+        </w:rPr>
+        <w:t>good example</w:t>
+      </w:r>
+      <w:r>
+        <w:t xml:space="preserve"> how to get a </w:t>
+      </w:r>
+      <w:r>
+        <w:rPr>
+          <w:noProof/>
+        </w:rPr>
+        <w:t>policy</w:t>
+      </w:r>
+      <w:r>
+        <w:t xml:space="preserve"> for such </w:t>
+      </w:r>
+      <w:r>
+        <w:rPr>
+          <w:noProof/>
+        </w:rPr>
+        <w:t>a</w:t>
+      </w:r>
+      <w:r>
+        <w:rPr>
+          <w:noProof/>
+        </w:rPr>
+        <w:t>n</w:t>
+      </w:r>
+      <w:r>
+        <w:rPr>
+          <w:noProof/>
+        </w:rPr>
+        <w:t xml:space="preserve"> agent.</w:t>
       </w:r>
       <w:r>
         <w:t xml:space="preserve"> </w:t>
@@ -1911,7 +2039,852 @@
         <w:t xml:space="preserve"> agents as Multiagent systems (MAS). </w:t>
       </w:r>
       <w:r>
+        <w:rPr>
+          <w:noProof/>
+        </w:rPr>
+        <w:t xml:space="preserve">Due to properties of </w:t>
+      </w:r>
+      <w:r>
+        <w:rPr>
+          <w:noProof/>
+        </w:rPr>
+        <w:t>agents</w:t>
+      </w:r>
+      <w:r>
+        <w:rPr>
+          <w:noProof/>
+        </w:rPr>
+        <w:t xml:space="preserve">, the system </w:t>
+      </w:r>
+      <w:r>
+        <w:rPr>
+          <w:noProof/>
+        </w:rPr>
+        <w:t>is highly distributed</w:t>
+      </w:r>
+      <w:r>
+        <w:rPr>
+          <w:noProof/>
+        </w:rPr>
+        <w:t xml:space="preserve"> in </w:t>
+      </w:r>
+      <w:r>
+        <w:rPr>
+          <w:noProof/>
+        </w:rPr>
+        <w:t>nature</w:t>
+      </w:r>
+      <w:r>
+        <w:rPr>
+          <w:noProof/>
+        </w:rPr>
+        <w:t>,</w:t>
+      </w:r>
+      <w:r>
+        <w:rPr>
+          <w:noProof/>
+        </w:rPr>
         <w:t xml:space="preserve"> </w:t>
+      </w:r>
+      <w:r>
+        <w:rPr>
+          <w:noProof/>
+        </w:rPr>
+        <w:t>and</w:t>
+      </w:r>
+      <w:r>
+        <w:rPr>
+          <w:noProof/>
+        </w:rPr>
+        <w:t xml:space="preserve"> one can </w:t>
+      </w:r>
+      <w:r>
+        <w:rPr>
+          <w:noProof/>
+        </w:rPr>
+        <w:t>p</w:t>
+      </w:r>
+      <w:r>
+        <w:rPr>
+          <w:noProof/>
+        </w:rPr>
+        <w:t xml:space="preserve">erceive MAS as a </w:t>
+      </w:r>
+      <w:r>
+        <w:rPr>
+          <w:noProof/>
+        </w:rPr>
+        <w:t>form</w:t>
+      </w:r>
+      <w:r>
+        <w:rPr>
+          <w:noProof/>
+        </w:rPr>
+        <w:t xml:space="preserve"> of distributed </w:t>
+      </w:r>
+      <w:r>
+        <w:rPr>
+          <w:noProof/>
+        </w:rPr>
+        <w:t>artificial intelligence (DAI)</w:t>
+      </w:r>
+      <w:r>
+        <w:rPr>
+          <w:noProof/>
+        </w:rPr>
+        <w:t xml:space="preserve">. </w:t>
+      </w:r>
+      <w:r>
+        <w:rPr>
+          <w:noProof/>
+        </w:rPr>
+        <w:t>Solving problems using MAS</w:t>
+      </w:r>
+      <w:r>
+        <w:rPr>
+          <w:noProof/>
+        </w:rPr>
+        <w:t xml:space="preserve"> is according to </w:t>
+      </w:r>
+      <w:sdt>
+        <w:sdtPr>
+          <w:rPr>
+            <w:noProof/>
+          </w:rPr>
+          <w:id w:val="-1990315163"/>
+          <w:citation/>
+        </w:sdtPr>
+        <w:sdtContent>
+          <w:r>
+            <w:rPr>
+              <w:noProof/>
+            </w:rPr>
+            <w:fldChar w:fldCharType="begin"/>
+          </w:r>
+          <w:r>
+            <w:rPr>
+              <w:noProof/>
+            </w:rPr>
+            <w:instrText xml:space="preserve"> CITATION ymZO0XtQl87yVaCP </w:instrText>
+          </w:r>
+          <w:r>
+            <w:rPr>
+              <w:noProof/>
+            </w:rPr>
+            <w:fldChar w:fldCharType="separate"/>
+          </w:r>
+          <w:r>
+            <w:rPr>
+              <w:noProof/>
+            </w:rPr>
+            <w:t>[2]</w:t>
+          </w:r>
+          <w:r>
+            <w:rPr>
+              <w:noProof/>
+            </w:rPr>
+            <w:fldChar w:fldCharType="end"/>
+          </w:r>
+        </w:sdtContent>
+      </w:sdt>
+      <w:r>
+        <w:rPr>
+          <w:noProof/>
+        </w:rPr>
+        <w:t xml:space="preserve"> </w:t>
+      </w:r>
+      <w:r>
+        <w:rPr>
+          <w:noProof/>
+        </w:rPr>
+        <w:t>best approach</w:t>
+      </w:r>
+      <w:r>
+        <w:rPr>
+          <w:noProof/>
+        </w:rPr>
+        <w:t xml:space="preserve"> </w:t>
+      </w:r>
+      <w:r>
+        <w:rPr>
+          <w:noProof/>
+        </w:rPr>
+        <w:t>in s</w:t>
+      </w:r>
+      <w:r>
+        <w:rPr>
+          <w:noProof/>
+        </w:rPr>
+        <w:t>i</w:t>
+      </w:r>
+      <w:r>
+        <w:rPr>
+          <w:noProof/>
+        </w:rPr>
+        <w:t>tuations</w:t>
+      </w:r>
+      <w:r>
+        <w:rPr>
+          <w:noProof/>
+        </w:rPr>
+        <w:t xml:space="preserve"> </w:t>
+      </w:r>
+      <w:r>
+        <w:rPr>
+          <w:noProof/>
+        </w:rPr>
+        <w:t>w</w:t>
+      </w:r>
+      <w:r>
+        <w:rPr>
+          <w:noProof/>
+        </w:rPr>
+        <w:t>here</w:t>
+      </w:r>
+      <w:r>
+        <w:rPr>
+          <w:noProof/>
+        </w:rPr>
+        <w:t xml:space="preserve"> the</w:t>
+      </w:r>
+      <w:r>
+        <w:rPr>
+          <w:noProof/>
+        </w:rPr>
+        <w:t xml:space="preserve"> </w:t>
+      </w:r>
+      <w:r>
+        <w:rPr>
+          <w:noProof/>
+        </w:rPr>
+        <w:t>multi-scale</w:t>
+      </w:r>
+      <w:r>
+        <w:rPr>
+          <w:noProof/>
+        </w:rPr>
+        <w:t xml:space="preserve"> problem with following characteristics </w:t>
+      </w:r>
+      <w:r>
+        <w:rPr>
+          <w:noProof/>
+        </w:rPr>
+        <w:t>exist</w:t>
+      </w:r>
+      <w:r>
+        <w:rPr>
+          <w:noProof/>
+        </w:rPr>
+        <w:t>s</w:t>
+      </w:r>
+      <w:r>
+        <w:rPr>
+          <w:noProof/>
+        </w:rPr>
+        <w:t>:</w:t>
+      </w:r>
+    </w:p>
+    <w:p>
+      <w:pPr>
+        <w:pStyle w:val="Odstavecseseznamem"/>
+        <w:numPr>
+          <w:ilvl w:val="0"/>
+          <w:numId w:val="4"/>
+        </w:numPr>
+        <w:rPr>
+          <w:noProof/>
+        </w:rPr>
+      </w:pPr>
+      <w:r>
+        <w:rPr>
+          <w:noProof/>
+        </w:rPr>
+        <w:t xml:space="preserve">The problem has many subproblems. Some of the </w:t>
+      </w:r>
+      <w:r>
+        <w:rPr>
+          <w:noProof/>
+        </w:rPr>
+        <w:t xml:space="preserve">subproblems can </w:t>
+      </w:r>
+      <w:r>
+        <w:rPr>
+          <w:noProof/>
+        </w:rPr>
+        <w:t xml:space="preserve">be </w:t>
+      </w:r>
+      <w:r>
+        <w:rPr>
+          <w:noProof/>
+        </w:rPr>
+        <w:t>(</w:t>
+      </w:r>
+      <w:r>
+        <w:rPr>
+          <w:noProof/>
+        </w:rPr>
+        <w:t>geographically</w:t>
+      </w:r>
+      <w:r>
+        <w:rPr>
+          <w:noProof/>
+        </w:rPr>
+        <w:t>)</w:t>
+      </w:r>
+      <w:r>
+        <w:rPr>
+          <w:noProof/>
+        </w:rPr>
+        <w:t xml:space="preserve"> distributed</w:t>
+      </w:r>
+      <w:r>
+        <w:rPr>
+          <w:noProof/>
+        </w:rPr>
+        <w:t xml:space="preserve"> and </w:t>
+      </w:r>
+      <w:r>
+        <w:rPr>
+          <w:noProof/>
+        </w:rPr>
+        <w:t xml:space="preserve">are </w:t>
+      </w:r>
+      <w:r>
+        <w:rPr>
+          <w:noProof/>
+        </w:rPr>
+        <w:t>heterogen</w:t>
+      </w:r>
+      <w:r>
+        <w:rPr>
+          <w:noProof/>
+        </w:rPr>
+        <w:t>e</w:t>
+      </w:r>
+      <w:r>
+        <w:rPr>
+          <w:noProof/>
+        </w:rPr>
+        <w:t>ous</w:t>
+      </w:r>
+      <w:r>
+        <w:rPr>
+          <w:noProof/>
+        </w:rPr>
+        <w:t>.</w:t>
+      </w:r>
+    </w:p>
+    <w:p>
+      <w:pPr>
+        <w:pStyle w:val="Odstavecseseznamem"/>
+        <w:numPr>
+          <w:ilvl w:val="0"/>
+          <w:numId w:val="4"/>
+        </w:numPr>
+        <w:rPr>
+          <w:noProof/>
+        </w:rPr>
+      </w:pPr>
+      <w:r>
+        <w:rPr>
+          <w:noProof/>
+        </w:rPr>
+        <w:t xml:space="preserve">It has </w:t>
+      </w:r>
+      <w:r>
+        <w:rPr>
+          <w:noProof/>
+        </w:rPr>
+        <w:t>large</w:t>
+      </w:r>
+      <w:r>
+        <w:rPr>
+          <w:noProof/>
+        </w:rPr>
+        <w:t xml:space="preserve"> content as it has a </w:t>
+      </w:r>
+      <w:r>
+        <w:rPr>
+          <w:noProof/>
+        </w:rPr>
+        <w:t>br</w:t>
+      </w:r>
+      <w:r>
+        <w:rPr>
+          <w:noProof/>
+        </w:rPr>
+        <w:t>oa</w:t>
+      </w:r>
+      <w:r>
+        <w:rPr>
+          <w:noProof/>
+        </w:rPr>
+        <w:t>d</w:t>
+      </w:r>
+      <w:r>
+        <w:rPr>
+          <w:noProof/>
+        </w:rPr>
+        <w:t xml:space="preserve"> scope and </w:t>
+      </w:r>
+      <w:r>
+        <w:rPr>
+          <w:noProof/>
+        </w:rPr>
+        <w:t>cover</w:t>
+      </w:r>
+      <w:r>
+        <w:rPr>
+          <w:noProof/>
+        </w:rPr>
+        <w:t>s a</w:t>
+      </w:r>
+      <w:r>
+        <w:rPr>
+          <w:noProof/>
+        </w:rPr>
+        <w:t xml:space="preserve"> major</w:t>
+      </w:r>
+      <w:r>
+        <w:rPr>
+          <w:noProof/>
+        </w:rPr>
+        <w:t xml:space="preserve"> part of a </w:t>
+      </w:r>
+      <w:r>
+        <w:rPr>
+          <w:noProof/>
+        </w:rPr>
+        <w:t>significant</w:t>
+      </w:r>
+      <w:r>
+        <w:rPr>
+          <w:noProof/>
+        </w:rPr>
+        <w:t xml:space="preserve"> domain</w:t>
+      </w:r>
+      <w:r>
+        <w:rPr>
+          <w:noProof/>
+        </w:rPr>
+        <w:t>.</w:t>
+      </w:r>
+      <w:r>
+        <w:rPr>
+          <w:noProof/>
+        </w:rPr>
+        <w:t xml:space="preserve"> </w:t>
+      </w:r>
+      <w:r>
+        <w:rPr>
+          <w:noProof/>
+        </w:rPr>
+        <w:t>Ther</w:t>
+      </w:r>
+      <w:r>
+        <w:rPr>
+          <w:noProof/>
+        </w:rPr>
+        <w:t>e</w:t>
+      </w:r>
+      <w:r>
+        <w:rPr>
+          <w:noProof/>
+        </w:rPr>
+        <w:t>fore</w:t>
+      </w:r>
+      <w:r>
+        <w:rPr>
+          <w:noProof/>
+        </w:rPr>
+        <w:t xml:space="preserve"> </w:t>
+      </w:r>
+      <w:r>
+        <w:rPr>
+          <w:noProof/>
+        </w:rPr>
+        <w:t>there</w:t>
+      </w:r>
+      <w:r>
+        <w:rPr>
+          <w:noProof/>
+        </w:rPr>
+        <w:t xml:space="preserve"> are many concepts to work </w:t>
+      </w:r>
+      <w:r>
+        <w:rPr>
+          <w:noProof/>
+        </w:rPr>
+        <w:t>with</w:t>
+      </w:r>
+      <w:r>
+        <w:rPr>
+          <w:noProof/>
+        </w:rPr>
+        <w:t>. C</w:t>
+      </w:r>
+      <w:r>
+        <w:rPr>
+          <w:noProof/>
+        </w:rPr>
+        <w:t>oncepts</w:t>
+      </w:r>
+      <w:r>
+        <w:rPr>
+          <w:noProof/>
+        </w:rPr>
+        <w:t xml:space="preserve"> </w:t>
+      </w:r>
+      <w:r>
+        <w:rPr>
+          <w:noProof/>
+        </w:rPr>
+        <w:t>i</w:t>
+      </w:r>
+      <w:r>
+        <w:rPr>
+          <w:noProof/>
+        </w:rPr>
+        <w:t>n many cases work with huge amounts of data.</w:t>
+      </w:r>
+    </w:p>
+    <w:p>
+      <w:pPr>
+        <w:pStyle w:val="Odstavecseseznamem"/>
+        <w:numPr>
+          <w:ilvl w:val="0"/>
+          <w:numId w:val="4"/>
+        </w:numPr>
+        <w:rPr>
+          <w:noProof/>
+        </w:rPr>
+      </w:pPr>
+      <w:r>
+        <w:rPr>
+          <w:noProof/>
+        </w:rPr>
+        <w:t>T</w:t>
+      </w:r>
+      <w:r>
+        <w:rPr>
+          <w:noProof/>
+        </w:rPr>
+        <w:t>he t</w:t>
+      </w:r>
+      <w:r>
+        <w:rPr>
+          <w:noProof/>
+        </w:rPr>
+        <w:t>opology</w:t>
+      </w:r>
+      <w:r>
+        <w:rPr>
+          <w:noProof/>
+        </w:rPr>
+        <w:t xml:space="preserve"> of </w:t>
+      </w:r>
+      <w:r>
+        <w:rPr>
+          <w:noProof/>
+        </w:rPr>
+        <w:t xml:space="preserve">the subproblems </w:t>
+      </w:r>
+      <w:r>
+        <w:rPr>
+          <w:noProof/>
+        </w:rPr>
+        <w:t>is</w:t>
+      </w:r>
+      <w:r>
+        <w:rPr>
+          <w:noProof/>
+        </w:rPr>
+        <w:t xml:space="preserve"> </w:t>
+      </w:r>
+      <w:r>
+        <w:rPr>
+          <w:noProof/>
+        </w:rPr>
+        <w:t>dynamic</w:t>
+      </w:r>
+      <w:r>
+        <w:rPr>
+          <w:noProof/>
+        </w:rPr>
+        <w:t>, and content may change rapidly.</w:t>
+      </w:r>
+      <w:r>
+        <w:rPr>
+          <w:noProof/>
+        </w:rPr>
+        <w:t xml:space="preserve"> Maintaining consistent information is hard</w:t>
+      </w:r>
+      <w:r>
+        <w:rPr>
+          <w:noProof/>
+        </w:rPr>
+        <w:t>.</w:t>
+      </w:r>
+    </w:p>
+    <w:p>
+      <w:pPr>
+        <w:rPr>
+          <w:noProof/>
+        </w:rPr>
+      </w:pPr>
+      <w:r>
+        <w:rPr>
+          <w:noProof/>
+        </w:rPr>
+        <w:t xml:space="preserve">The reasoning for using MAS in these situations is to let agents cooperate in solving the problems which are </w:t>
+      </w:r>
+      <w:r>
+        <w:rPr>
+          <w:noProof/>
+        </w:rPr>
+        <w:t xml:space="preserve">impossible </w:t>
+      </w:r>
+      <w:r>
+        <w:rPr>
+          <w:noProof/>
+        </w:rPr>
+        <w:t xml:space="preserve">to be solved by them individually </w:t>
+      </w:r>
+      <w:r>
+        <w:rPr>
+          <w:noProof/>
+        </w:rPr>
+        <w:t xml:space="preserve">using </w:t>
+      </w:r>
+      <w:r>
+        <w:rPr>
+          <w:noProof/>
+        </w:rPr>
+        <w:t>centralized</w:t>
+      </w:r>
+      <w:r>
+        <w:rPr>
+          <w:noProof/>
+        </w:rPr>
+        <w:t xml:space="preserve"> approaches</w:t>
+      </w:r>
+      <w:r>
+        <w:rPr>
+          <w:noProof/>
+        </w:rPr>
+        <w:t xml:space="preserve">. </w:t>
+      </w:r>
+      <w:r>
+        <w:rPr>
+          <w:noProof/>
+        </w:rPr>
+        <w:t xml:space="preserve">Distribution of computation </w:t>
+      </w:r>
+      <w:r>
+        <w:rPr>
+          <w:noProof/>
+        </w:rPr>
+        <w:t>can</w:t>
+      </w:r>
+      <w:r>
+        <w:rPr>
+          <w:noProof/>
+        </w:rPr>
+        <w:t xml:space="preserve"> </w:t>
+      </w:r>
+      <w:r>
+        <w:rPr>
+          <w:noProof/>
+        </w:rPr>
+        <w:t>allow solving situations which are</w:t>
+      </w:r>
+      <w:r>
+        <w:rPr>
+          <w:noProof/>
+        </w:rPr>
+        <w:t xml:space="preserve"> otherwise</w:t>
+      </w:r>
+      <w:r>
+        <w:rPr>
+          <w:noProof/>
+        </w:rPr>
+        <w:t xml:space="preserve"> impossible </w:t>
+      </w:r>
+      <w:r>
+        <w:rPr>
+          <w:noProof/>
+        </w:rPr>
+        <w:t xml:space="preserve">to solve or bring </w:t>
+      </w:r>
+      <w:r>
+        <w:rPr>
+          <w:noProof/>
+        </w:rPr>
+        <w:t>novel</w:t>
+      </w:r>
+      <w:r>
+        <w:rPr>
+          <w:noProof/>
+        </w:rPr>
+        <w:t xml:space="preserve"> solutions. </w:t>
+      </w:r>
+      <w:r>
+        <w:rPr>
+          <w:noProof/>
+        </w:rPr>
+        <w:t>MAS forces system developers to implement the system in a modular fashion, to represent multiple viewpoints and knowledge of experts, therefore resulting system can be expected to be more fault tolerant and reusable.</w:t>
+      </w:r>
+      <w:r>
+        <w:rPr>
+          <w:noProof/>
+        </w:rPr>
+        <w:t xml:space="preserve"> On top of that unpredictable interactions between agents make developers more likely to use declarative approach when defining agents.</w:t>
+      </w:r>
+    </w:p>
+    <w:p>
+      <w:pPr>
+        <w:rPr>
+          <w:noProof/>
+        </w:rPr>
+      </w:pPr>
+      <w:r>
+        <w:rPr>
+          <w:noProof/>
+        </w:rPr>
+        <w:t xml:space="preserve">From now on when the term MAS </w:t>
+      </w:r>
+      <w:r>
+        <w:rPr>
+          <w:noProof/>
+        </w:rPr>
+        <w:t>is referred</w:t>
+      </w:r>
+      <w:r>
+        <w:rPr>
+          <w:noProof/>
+        </w:rPr>
+        <w:t xml:space="preserve"> to, it means a MAS where agents cooperate to reach common goals. For agents to be able to </w:t>
+      </w:r>
+      <w:r>
+        <w:rPr>
+          <w:noProof/>
+        </w:rPr>
+        <w:t>cooperate</w:t>
+      </w:r>
+      <w:r>
+        <w:rPr>
+          <w:noProof/>
+        </w:rPr>
+        <w:t xml:space="preserve">, they need to be able to </w:t>
+      </w:r>
+      <w:r>
+        <w:rPr>
+          <w:noProof/>
+        </w:rPr>
+        <w:t>co</w:t>
+      </w:r>
+      <w:r>
+        <w:rPr>
+          <w:noProof/>
+        </w:rPr>
+        <w:t>m</w:t>
+      </w:r>
+      <w:r>
+        <w:rPr>
+          <w:noProof/>
+        </w:rPr>
+        <w:t>municate</w:t>
+      </w:r>
+      <w:r>
+        <w:rPr>
+          <w:noProof/>
+        </w:rPr>
+        <w:t xml:space="preserve">. Communication is necessary </w:t>
+      </w:r>
+      <w:r>
+        <w:rPr>
+          <w:noProof/>
+        </w:rPr>
+        <w:t>to</w:t>
+      </w:r>
+      <w:r>
+        <w:rPr>
+          <w:noProof/>
+        </w:rPr>
+        <w:t xml:space="preserve"> </w:t>
+      </w:r>
+      <w:r>
+        <w:rPr>
+          <w:noProof/>
+        </w:rPr>
+        <w:t>achi</w:t>
+      </w:r>
+      <w:r>
+        <w:rPr>
+          <w:noProof/>
+        </w:rPr>
+        <w:t>e</w:t>
+      </w:r>
+      <w:r>
+        <w:rPr>
+          <w:noProof/>
+        </w:rPr>
+        <w:t>ve</w:t>
+      </w:r>
+      <w:r>
+        <w:rPr>
+          <w:noProof/>
+        </w:rPr>
+        <w:t xml:space="preserve"> common goals as some form of coordination needs to take place between agents. Cooperation puts another </w:t>
+      </w:r>
+      <w:r>
+        <w:rPr>
+          <w:noProof/>
+        </w:rPr>
+        <w:t>req</w:t>
+      </w:r>
+      <w:r>
+        <w:rPr>
+          <w:noProof/>
+        </w:rPr>
+        <w:t>uire</w:t>
+      </w:r>
+      <w:r>
+        <w:rPr>
+          <w:noProof/>
+        </w:rPr>
+        <w:t>ment</w:t>
+      </w:r>
+      <w:r>
+        <w:rPr>
+          <w:noProof/>
+        </w:rPr>
+        <w:t xml:space="preserve"> on most (rational) </w:t>
+      </w:r>
+      <w:r>
+        <w:rPr>
+          <w:noProof/>
+        </w:rPr>
+        <w:t>agents</w:t>
+      </w:r>
+      <w:r>
+        <w:rPr>
+          <w:noProof/>
+        </w:rPr>
+        <w:t xml:space="preserve"> in those systems; they need to have the </w:t>
+      </w:r>
+      <w:r>
+        <w:rPr>
+          <w:b/>
+          <w:noProof/>
+        </w:rPr>
+        <w:t>social ability</w:t>
+      </w:r>
+      <w:r>
+        <w:rPr>
+          <w:noProof/>
+        </w:rPr>
+        <w:t xml:space="preserve"> – be able to communicate with others.</w:t>
       </w:r>
     </w:p>
     <w:sectPr>
@@ -2265,6 +3238,119 @@
       </w:rPr>
     </w:lvl>
   </w:abstractNum>
+  <w:abstractNum w:abstractNumId="3" w15:restartNumberingAfterBreak="0">
+    <w:nsid w:val="74F70569"/>
+    <w:multiLevelType w:val="hybridMultilevel"/>
+    <w:tmpl w:val="689496AA"/>
+    <w:lvl w:ilvl="0" w:tplc="04090001">
+      <w:start w:val="1"/>
+      <w:numFmt w:val="bullet"/>
+      <w:lvlText w:val=""/>
+      <w:lvlJc w:val="left"/>
+      <w:pPr>
+        <w:ind w:left="720" w:hanging="360"/>
+      </w:pPr>
+      <w:rPr>
+        <w:rFonts w:ascii="Symbol" w:hAnsi="Symbol" w:hint="default"/>
+      </w:rPr>
+    </w:lvl>
+    <w:lvl w:ilvl="1" w:tplc="04090003" w:tentative="1">
+      <w:start w:val="1"/>
+      <w:numFmt w:val="bullet"/>
+      <w:lvlText w:val="o"/>
+      <w:lvlJc w:val="left"/>
+      <w:pPr>
+        <w:ind w:left="1440" w:hanging="360"/>
+      </w:pPr>
+      <w:rPr>
+        <w:rFonts w:ascii="Courier New" w:hAnsi="Courier New" w:cs="Courier New" w:hint="default"/>
+      </w:rPr>
+    </w:lvl>
+    <w:lvl w:ilvl="2" w:tplc="04090005" w:tentative="1">
+      <w:start w:val="1"/>
+      <w:numFmt w:val="bullet"/>
+      <w:lvlText w:val=""/>
+      <w:lvlJc w:val="left"/>
+      <w:pPr>
+        <w:ind w:left="2160" w:hanging="360"/>
+      </w:pPr>
+      <w:rPr>
+        <w:rFonts w:ascii="Wingdings" w:hAnsi="Wingdings" w:hint="default"/>
+      </w:rPr>
+    </w:lvl>
+    <w:lvl w:ilvl="3" w:tplc="04090001" w:tentative="1">
+      <w:start w:val="1"/>
+      <w:numFmt w:val="bullet"/>
+      <w:lvlText w:val=""/>
+      <w:lvlJc w:val="left"/>
+      <w:pPr>
+        <w:ind w:left="2880" w:hanging="360"/>
+      </w:pPr>
+      <w:rPr>
+        <w:rFonts w:ascii="Symbol" w:hAnsi="Symbol" w:hint="default"/>
+      </w:rPr>
+    </w:lvl>
+    <w:lvl w:ilvl="4" w:tplc="04090003" w:tentative="1">
+      <w:start w:val="1"/>
+      <w:numFmt w:val="bullet"/>
+      <w:lvlText w:val="o"/>
+      <w:lvlJc w:val="left"/>
+      <w:pPr>
+        <w:ind w:left="3600" w:hanging="360"/>
+      </w:pPr>
+      <w:rPr>
+        <w:rFonts w:ascii="Courier New" w:hAnsi="Courier New" w:cs="Courier New" w:hint="default"/>
+      </w:rPr>
+    </w:lvl>
+    <w:lvl w:ilvl="5" w:tplc="04090005" w:tentative="1">
+      <w:start w:val="1"/>
+      <w:numFmt w:val="bullet"/>
+      <w:lvlText w:val=""/>
+      <w:lvlJc w:val="left"/>
+      <w:pPr>
+        <w:ind w:left="4320" w:hanging="360"/>
+      </w:pPr>
+      <w:rPr>
+        <w:rFonts w:ascii="Wingdings" w:hAnsi="Wingdings" w:hint="default"/>
+      </w:rPr>
+    </w:lvl>
+    <w:lvl w:ilvl="6" w:tplc="04090001" w:tentative="1">
+      <w:start w:val="1"/>
+      <w:numFmt w:val="bullet"/>
+      <w:lvlText w:val=""/>
+      <w:lvlJc w:val="left"/>
+      <w:pPr>
+        <w:ind w:left="5040" w:hanging="360"/>
+      </w:pPr>
+      <w:rPr>
+        <w:rFonts w:ascii="Symbol" w:hAnsi="Symbol" w:hint="default"/>
+      </w:rPr>
+    </w:lvl>
+    <w:lvl w:ilvl="7" w:tplc="04090003" w:tentative="1">
+      <w:start w:val="1"/>
+      <w:numFmt w:val="bullet"/>
+      <w:lvlText w:val="o"/>
+      <w:lvlJc w:val="left"/>
+      <w:pPr>
+        <w:ind w:left="5760" w:hanging="360"/>
+      </w:pPr>
+      <w:rPr>
+        <w:rFonts w:ascii="Courier New" w:hAnsi="Courier New" w:cs="Courier New" w:hint="default"/>
+      </w:rPr>
+    </w:lvl>
+    <w:lvl w:ilvl="8" w:tplc="04090005" w:tentative="1">
+      <w:start w:val="1"/>
+      <w:numFmt w:val="bullet"/>
+      <w:lvlText w:val=""/>
+      <w:lvlJc w:val="left"/>
+      <w:pPr>
+        <w:ind w:left="6480" w:hanging="360"/>
+      </w:pPr>
+      <w:rPr>
+        <w:rFonts w:ascii="Wingdings" w:hAnsi="Wingdings" w:hint="default"/>
+      </w:rPr>
+    </w:lvl>
+  </w:abstractNum>
   <w:num w:numId="1">
     <w:abstractNumId w:val="2"/>
   </w:num>
@@ -2273,6 +3359,9 @@
   </w:num>
   <w:num w:numId="3">
     <w:abstractNumId w:val="0"/>
+  </w:num>
+  <w:num w:numId="4">
+    <w:abstractNumId w:val="3"/>
   </w:num>
 </w:numbering>
 </file>
@@ -3202,11 +4291,82 @@
     <b:ShortTitle>Multiagent systems</b:ShortTitle>
     <b:RefOrder>2</b:RefOrder>
   </b:Source>
+  <b:Source>
+    <b:Tag>ZNRPHk2PFHiRoDsE</b:Tag>
+    <b:SourceType>Book</b:SourceType>
+    <b:Author>
+      <b:Author>
+        <b:NameList>
+          <b:Person>
+            <b:Last>Shoham</b:Last>
+            <b:First>Yoav.</b:First>
+          </b:Person>
+          <b:Person>
+            <b:Last>Leyton-Brown</b:Last>
+            <b:First>Kevin</b:First>
+          </b:Person>
+        </b:NameList>
+      </b:Author>
+    </b:Author>
+    <b:ISBN>05-218-9943-5</b:ISBN>
+    <b:Year>2009</b:Year>
+    <b:Edition>2008</b:Edition>
+    <b:City>New York</b:City>
+    <b:Publisher>Cambridge University Press</b:Publisher>
+    <b:Title>Multiagent systems: algorithmic, game-theoretic, and logical foundations</b:Title>
+    <b:ShortTitle>Multiagent systems</b:ShortTitle>
+    <b:RefOrder>4</b:RefOrder>
+  </b:Source>
+  <b:Source>
+    <b:Tag>5e7OrOgEZrAKlv6h</b:Tag>
+    <b:SourceType>Book</b:SourceType>
+    <b:Author>
+      <b:Author>
+        <b:NameList>
+          <b:Person>
+            <b:Last>Vidal</b:Last>
+            <b:First>José M.</b:First>
+          </b:Person>
+        </b:NameList>
+      </b:Author>
+    </b:Author>
+    <b:Year>2016</b:Year>
+    <b:YearAccessed>2017-05-07</b:YearAccessed>
+    <b:Medium>online</b:Medium>
+    <b:Title>Fundamentals of multiagent systems: using netLogo models</b:Title>
+    <b:ShortTitle>Fundamentals of multiagent systems: using netLogo models</b:ShortTitle>
+    <b:URL>http://www.multiagent.com/fmas</b:URL>
+    <b:RefOrder>5</b:RefOrder>
+  </b:Source>
+  <b:Source>
+    <b:Tag>vJQFRUgQbv0liHtZ</b:Tag>
+    <b:SourceType>Book</b:SourceType>
+    <b:Author>
+      <b:Author>
+        <b:NameList>
+          <b:Person>
+            <b:Last>Ben G. Weber.</b:Last>
+          </b:Person>
+        </b:NameList>
+      </b:Author>
+    </b:Author>
+    <b:ISBN>14-776-1473-7</b:ISBN>
+    <b:Year>2012</b:Year>
+    <b:YearAccessed>2017-01-11</b:YearAccessed>
+    <b:Edition>2012</b:Edition>
+    <b:City>Santa Cruz</b:City>
+    <b:Publisher>University of California</b:Publisher>
+    <b:Medium>online</b:Medium>
+    <b:Title>Integrating learning in a multi-scale agent</b:Title>
+    <b:ShortTitle>Integrating learning in a multi-scale agent</b:ShortTitle>
+    <b:URL>http://alumni.soe.ucsc.edu/~bweber/bweber-dissertation.pdf</b:URL>
+    <b:RefOrder>3</b:RefOrder>
+  </b:Source>
 </b:Sources>
 </file>
 
 <file path=customXml/itemProps1.xml><?xml version="1.0" encoding="utf-8"?>
-<ds:datastoreItem xmlns:ds="http://schemas.openxmlformats.org/officeDocument/2006/customXml" ds:itemID="{06DF32AE-5729-4BA5-A094-78EB23E679AA}">
+<ds:datastoreItem xmlns:ds="http://schemas.openxmlformats.org/officeDocument/2006/customXml" ds:itemID="{B3EC6FAB-691F-44E1-A25E-AF9B20434E63}">
   <ds:schemaRefs>
     <ds:schemaRef ds:uri="http://schemas.openxmlformats.org/officeDocument/2006/bibliography"/>
   </ds:schemaRefs>

</xml_diff>